<commit_message>
Selectable spaCy token attributes completed.
</commit_message>
<xml_diff>
--- a/tests/__PYTEST_FILES__/tokenizer_coverage.docx
+++ b/tests/__PYTEST_FILES__/tokenizer_coverage.docx
@@ -100,6 +100,138 @@
           <w:lang w:val="de-CH"/>
         </w:rPr>
       </w:pPr>
+      <w:r>
+        <w:rPr>
+          <w:lang w:val="de-CH"/>
+        </w:rPr>
+        <w:t>«Quote Problem»</w:t>
+      </w:r>
+    </w:p>
+    <w:p>
+      <w:pPr>
+        <w:rPr>
+          <w:lang w:val="de-CH"/>
+        </w:rPr>
+      </w:pPr>
+      <w:r>
+        <w:rPr>
+          <w:lang w:val="de-CH"/>
+        </w:rPr>
+        <w:t>"</w:t>
+      </w:r>
+      <w:r>
+        <w:rPr>
+          <w:lang w:val="de-CH"/>
+        </w:rPr>
+        <w:t>Quote Problem</w:t>
+      </w:r>
+      <w:r>
+        <w:rPr>
+          <w:lang w:val="de-CH"/>
+        </w:rPr>
+        <w:t>"</w:t>
+      </w:r>
+    </w:p>
+    <w:p>
+      <w:pPr>
+        <w:rPr>
+          <w:lang w:val="de-CH"/>
+        </w:rPr>
+      </w:pPr>
+      <w:r>
+        <w:rPr>
+          <w:lang w:val="de-CH"/>
+        </w:rPr>
+        <w:t>‘</w:t>
+      </w:r>
+      <w:r>
+        <w:rPr>
+          <w:lang w:val="de-CH"/>
+        </w:rPr>
+        <w:t>Quote Problem</w:t>
+      </w:r>
+      <w:r>
+        <w:rPr>
+          <w:lang w:val="de-CH"/>
+        </w:rPr>
+        <w:t>’</w:t>
+      </w:r>
+    </w:p>
+    <w:p>
+      <w:pPr>
+        <w:rPr>
+          <w:lang w:val="de-CH"/>
+        </w:rPr>
+      </w:pPr>
+    </w:p>
+    <w:p>
+      <w:pPr>
+        <w:rPr>
+          <w:lang w:val="de-CH"/>
+        </w:rPr>
+      </w:pPr>
+    </w:p>
+    <w:p>
+      <w:pPr>
+        <w:rPr>
+          <w:lang w:val="de-CH"/>
+        </w:rPr>
+      </w:pPr>
+      <w:r>
+        <w:rPr>
+          <w:lang w:val="de-CH"/>
+        </w:rPr>
+        <w:t>[Bracket Problem]</w:t>
+      </w:r>
+    </w:p>
+    <w:p>
+      <w:pPr>
+        <w:rPr>
+          <w:lang w:val="de-CH"/>
+        </w:rPr>
+      </w:pPr>
+    </w:p>
+    <w:p>
+      <w:pPr>
+        <w:rPr>
+          <w:lang w:val="de-CH"/>
+        </w:rPr>
+      </w:pPr>
+      <w:r>
+        <w:rPr>
+          <w:lang w:val="de-CH"/>
+        </w:rPr>
+        <w:t>UPPER PROBLEM</w:t>
+      </w:r>
+    </w:p>
+    <w:p>
+      <w:pPr>
+        <w:rPr>
+          <w:lang w:val="de-CH"/>
+        </w:rPr>
+      </w:pPr>
+    </w:p>
+    <w:p>
+      <w:r>
+        <w:t>(</w:t>
+      </w:r>
+      <w:proofErr w:type="gramStart"/>
+      <w:r>
+        <w:t>left</w:t>
+      </w:r>
+      <w:proofErr w:type="gramEnd"/>
+      <w:r>
+        <w:t xml:space="preserve"> punctuation and right punctuation)</w:t>
+      </w:r>
+    </w:p>
+    <w:p/>
+    <w:p>
+      <w:r>
+        <w:t>Douglas</w:t>
+      </w:r>
+      <w:r>
+        <w:t xml:space="preserve"> lives in Florida and speaks no French at all.</w:t>
+      </w:r>
     </w:p>
     <w:sectPr>
       <w:pgSz w:w="11906" w:h="16838"/>

</xml_diff>

<commit_message>
Refactoring of the tokenizer.
</commit_message>
<xml_diff>
--- a/tests/__PYTEST_FILES__/tokenizer_coverage.docx
+++ b/tests/__PYTEST_FILES__/tokenizer_coverage.docx
@@ -108,89 +108,23 @@
       </w:r>
     </w:p>
     <w:p>
-      <w:pPr>
-        <w:rPr>
-          <w:lang w:val="de-CH"/>
-        </w:rPr>
-      </w:pPr>
-      <w:r>
-        <w:rPr>
-          <w:lang w:val="de-CH"/>
-        </w:rPr>
-        <w:t>"</w:t>
-      </w:r>
-      <w:r>
-        <w:rPr>
-          <w:lang w:val="de-CH"/>
-        </w:rPr>
-        <w:t>Quote Problem</w:t>
-      </w:r>
-      <w:r>
-        <w:rPr>
-          <w:lang w:val="de-CH"/>
-        </w:rPr>
-        <w:t>"</w:t>
-      </w:r>
-    </w:p>
-    <w:p>
-      <w:pPr>
-        <w:rPr>
-          <w:lang w:val="de-CH"/>
-        </w:rPr>
-      </w:pPr>
-      <w:r>
-        <w:rPr>
-          <w:lang w:val="de-CH"/>
-        </w:rPr>
-        <w:t>‘</w:t>
-      </w:r>
-      <w:r>
-        <w:rPr>
-          <w:lang w:val="de-CH"/>
-        </w:rPr>
-        <w:t>Quote Problem</w:t>
-      </w:r>
-      <w:r>
-        <w:rPr>
-          <w:lang w:val="de-CH"/>
-        </w:rPr>
-        <w:t>’</w:t>
-      </w:r>
-    </w:p>
-    <w:p>
-      <w:pPr>
-        <w:rPr>
-          <w:lang w:val="de-CH"/>
-        </w:rPr>
-      </w:pPr>
-    </w:p>
-    <w:p>
-      <w:pPr>
-        <w:rPr>
-          <w:lang w:val="de-CH"/>
-        </w:rPr>
-      </w:pPr>
-    </w:p>
-    <w:p>
-      <w:pPr>
-        <w:rPr>
-          <w:lang w:val="de-CH"/>
-        </w:rPr>
-      </w:pPr>
-      <w:r>
-        <w:rPr>
-          <w:lang w:val="de-CH"/>
-        </w:rPr>
+      <w:r>
+        <w:t>"Quote Problem"</w:t>
+      </w:r>
+    </w:p>
+    <w:p>
+      <w:r>
+        <w:t>‘Quote Problem’</w:t>
+      </w:r>
+    </w:p>
+    <w:p/>
+    <w:p/>
+    <w:p>
+      <w:r>
         <w:t>[Bracket Problem]</w:t>
       </w:r>
     </w:p>
-    <w:p>
-      <w:pPr>
-        <w:rPr>
-          <w:lang w:val="de-CH"/>
-        </w:rPr>
-      </w:pPr>
-    </w:p>
+    <w:p/>
     <w:p>
       <w:pPr>
         <w:rPr>
@@ -230,7 +164,61 @@
         <w:t>Douglas</w:t>
       </w:r>
       <w:r>
-        <w:t xml:space="preserve"> lives in Florida and speaks no French at all.</w:t>
+        <w:t xml:space="preserve"> </w:t>
+      </w:r>
+      <w:r>
+        <w:t xml:space="preserve">  </w:t>
+      </w:r>
+      <w:r>
+        <w:t xml:space="preserve">lives </w:t>
+      </w:r>
+      <w:r>
+        <w:t xml:space="preserve">  </w:t>
+      </w:r>
+      <w:r>
+        <w:t xml:space="preserve">in </w:t>
+      </w:r>
+      <w:r>
+        <w:t xml:space="preserve">  </w:t>
+      </w:r>
+      <w:r>
+        <w:t xml:space="preserve">Florida </w:t>
+      </w:r>
+      <w:r>
+        <w:t xml:space="preserve">  </w:t>
+      </w:r>
+      <w:r>
+        <w:t xml:space="preserve">and </w:t>
+      </w:r>
+      <w:r>
+        <w:t xml:space="preserve">  </w:t>
+      </w:r>
+      <w:r>
+        <w:t xml:space="preserve">speaks </w:t>
+      </w:r>
+      <w:r>
+        <w:t xml:space="preserve">  </w:t>
+      </w:r>
+      <w:r>
+        <w:t xml:space="preserve">no </w:t>
+      </w:r>
+      <w:r>
+        <w:t xml:space="preserve">  </w:t>
+      </w:r>
+      <w:r>
+        <w:t xml:space="preserve">French </w:t>
+      </w:r>
+      <w:r>
+        <w:t xml:space="preserve">  </w:t>
+      </w:r>
+      <w:r>
+        <w:t xml:space="preserve">at </w:t>
+      </w:r>
+      <w:r>
+        <w:t xml:space="preserve">   </w:t>
+      </w:r>
+      <w:r>
+        <w:t>all.</w:t>
       </w:r>
     </w:p>
     <w:sectPr>

</xml_diff>